<commit_message>
word all parts update
</commit_message>
<xml_diff>
--- a/PIMM.docx
+++ b/PIMM.docx
@@ -3009,63 +3009,515 @@
     <w:p>
       <w:pPr>
         <w:pStyle w:val="Ttulo3"/>
+        <w:spacing w:line="360" w:lineRule="auto"/>
         <w:jc w:val="both"/>
       </w:pPr>
       <w:r>
-        <w:br w:type="page"/>
-      </w:r>
-      <w:r>
-        <w:rPr>
-          <w:color w:val="FF0000"/>
-        </w:rPr>
         <w:lastRenderedPageBreak/>
-        <w:t xml:space="preserve">5. ANÁLISE E PROJETO DE SISTEMAS </w:t>
-      </w:r>
-      <w:r>
-        <w:rPr>
-          <w:color w:val="FF0000"/>
-        </w:rPr>
-        <w:t>PRECISA COLOCAR AQUI - YUKI -</w:t>
-      </w:r>
-    </w:p>
-    <w:p>
-      <w:pPr>
-        <w:spacing w:line="360" w:lineRule="auto"/>
-      </w:pPr>
-    </w:p>
-    <w:p>
-      <w:pPr>
-        <w:spacing w:line="360" w:lineRule="auto"/>
-        <w:ind w:left="-15" w:right="3" w:firstLine="711"/>
-      </w:pPr>
-      <w:r>
-        <w:t xml:space="preserve">Caracterizar a Análise e o Projeto de Sistemas como parte essencial do processo de desenvolvimento e de documentação de sistemas, com base em referências bibliográficas devidamente citadas e relacionadas. </w:t>
-      </w:r>
-    </w:p>
-    <w:p>
-      <w:pPr>
-        <w:spacing w:line="360" w:lineRule="auto"/>
-        <w:ind w:left="-5" w:right="3" w:firstLine="701"/>
-      </w:pPr>
-      <w:r>
-        <w:t xml:space="preserve"> Descrever o processo de desenvolvimento dos diagramas de documentação de sistemas em UML e demais artefatos de análise e projeto de sistemas solicitados pelo professor da disciplina, seus principais componentes e sua importância para o entendimento da documentação a ser desenvolvida. </w:t>
-      </w:r>
+        <w:t>5. ANÁLISE E PROJETO DE SISTEMAS</w:t>
+      </w:r>
+    </w:p>
+    <w:p>
+      <w:pPr>
+        <w:spacing w:line="360" w:lineRule="auto"/>
+        <w:ind w:left="0" w:right="3" w:firstLine="0"/>
+      </w:pPr>
     </w:p>
     <w:p>
       <w:pPr>
         <w:spacing w:line="360" w:lineRule="auto"/>
         <w:ind w:left="-5" w:right="3" w:firstLine="725"/>
-      </w:pPr>
-      <w:r>
-        <w:t xml:space="preserve"> Apresentar a descrição dos elementos fundamentais da UML a serem adotados para a documentação do sistema proposto. </w:t>
-      </w:r>
-    </w:p>
-    <w:p>
-      <w:pPr>
-        <w:spacing w:after="160" w:line="278" w:lineRule="auto"/>
-        <w:ind w:left="0" w:right="0" w:firstLine="0"/>
-        <w:jc w:val="left"/>
-      </w:pPr>
+        <w:rPr>
+          <w:b/>
+          <w:bCs/>
+        </w:rPr>
+      </w:pPr>
+      <w:r>
+        <w:rPr>
+          <w:b/>
+          <w:bCs/>
+        </w:rPr>
+        <w:t>5.1 Caracterização da Análise e do Projeto de Sistemas</w:t>
+      </w:r>
+    </w:p>
+    <w:p>
+      <w:pPr>
+        <w:spacing w:line="360" w:lineRule="auto"/>
+        <w:ind w:left="-5" w:right="3" w:firstLine="725"/>
+        <w:rPr>
+          <w:b/>
+          <w:bCs/>
+        </w:rPr>
+      </w:pPr>
+    </w:p>
+    <w:p>
+      <w:pPr>
+        <w:spacing w:line="360" w:lineRule="auto"/>
+        <w:ind w:left="-5" w:right="3" w:firstLine="725"/>
+      </w:pPr>
+      <w:r>
+        <w:t xml:space="preserve">O processo de análise e projeto de sistemas desempenha um papel estratégico no desenvolvimento de softwares, uma vez que fornece mecanismos para compreender, organizar e planejar as funcionalidades antes da implementação. Segundo </w:t>
+      </w:r>
+      <w:proofErr w:type="spellStart"/>
+      <w:r>
+        <w:t>Booch</w:t>
+      </w:r>
+      <w:proofErr w:type="spellEnd"/>
+      <w:r>
+        <w:t xml:space="preserve">, </w:t>
+      </w:r>
+      <w:proofErr w:type="spellStart"/>
+      <w:r>
+        <w:t>Rumbaugh</w:t>
+      </w:r>
+      <w:proofErr w:type="spellEnd"/>
+      <w:r>
+        <w:t xml:space="preserve"> e Jacobson (2005), a análise de sistemas tem como objetivo identificar e documentar os requisitos, os fluxos de informação e as interações entre os usuários e o sistema. Já o projeto estabelece a estrutura técnica necessária para implementar essas funcionalidades. Além disso, busca compreender detalhadamente os requisitos funcionais e não funcionais.</w:t>
+      </w:r>
+    </w:p>
+    <w:p>
+      <w:pPr>
+        <w:spacing w:line="360" w:lineRule="auto"/>
+        <w:ind w:left="-5" w:right="3" w:firstLine="725"/>
+        <w:rPr>
+          <w:b/>
+        </w:rPr>
+      </w:pPr>
+      <w:r>
+        <w:t>No Sistema Acadêmico, essa fase foi determinante, pois possibilitou mapear todas as funcionalidades essenciais do sistema, como o gerenciamento de usuários, o registro de notas e a geração de relatórios, além de criar representações gráficas por meio de diagramas UML, contemplando casos de uso, diagrama de classes e diagramas de sequência. Esses recursos auxiliam na visualização das interações entre os usuários e os componentes do sistema, garantindo que as decisões tomadas durante o projeto refletissem corretamente os requisitos levantados.</w:t>
+      </w:r>
+    </w:p>
+    <w:p>
+      <w:pPr>
+        <w:spacing w:line="360" w:lineRule="auto"/>
+        <w:ind w:right="3"/>
+        <w:rPr>
+          <w:b/>
+        </w:rPr>
+      </w:pPr>
+    </w:p>
+    <w:p>
+      <w:pPr>
+        <w:spacing w:line="360" w:lineRule="auto"/>
+        <w:ind w:left="-5" w:right="3" w:firstLine="725"/>
+        <w:rPr>
+          <w:b/>
+          <w:bCs/>
+        </w:rPr>
+      </w:pPr>
+      <w:r>
+        <w:rPr>
+          <w:b/>
+          <w:bCs/>
+        </w:rPr>
+        <w:t>5.2 Lógica Adotada para o Sistema</w:t>
+      </w:r>
+    </w:p>
+    <w:p>
+      <w:pPr>
+        <w:spacing w:line="360" w:lineRule="auto"/>
+        <w:ind w:left="-5" w:right="3" w:firstLine="725"/>
+      </w:pPr>
+    </w:p>
+    <w:p>
+      <w:pPr>
+        <w:spacing w:line="360" w:lineRule="auto"/>
+        <w:ind w:left="-5" w:right="3" w:firstLine="725"/>
+      </w:pPr>
+      <w:r>
+        <w:t xml:space="preserve">A lógica utilizada no Sistema Acadêmico foi desenvolvida com base em uma arquitetura modular, estruturada em três camadas principais, sendo elas: apresentação, processamento e dados. A camada de apresentação implementada em Python, utilizando a biblioteca </w:t>
+      </w:r>
+      <w:proofErr w:type="spellStart"/>
+      <w:r>
+        <w:t>Tkinter</w:t>
+      </w:r>
+      <w:proofErr w:type="spellEnd"/>
+      <w:r>
+        <w:t xml:space="preserve"> é responsável por fornecer uma interface gráfica intuitiva, possibilitando a interação do usuário com o sistema, permitindo que administradores, professores e alunos realizem suas operações de forma eficiente. A camada de processamento, desenvolvida em linguagem C, centraliza toda a lógica de negócio, incluindo controle de usuários, turmas e registro de notas, garantindo desempenho elevado e confiabilidade. Já a camada de dados utiliza arquivos no formato JSON para armazenar e recuperar informações de forma estruturada, simulando o funcionamento de um banco de dados local.</w:t>
+      </w:r>
+    </w:p>
+    <w:p>
+      <w:pPr>
+        <w:spacing w:line="360" w:lineRule="auto"/>
+        <w:ind w:left="-5" w:right="3" w:firstLine="725"/>
+      </w:pPr>
+      <w:r>
+        <w:lastRenderedPageBreak/>
+        <w:t>Essa abordagem modular facilita o entendimento do código, simplifica manutenções futuras e garante que alterações em uma camada não afetem diretamente as demais, seguindo boas práticas de engenharia de software e promovendo a escalabilidade do sistema.</w:t>
+      </w:r>
+    </w:p>
+    <w:p>
+      <w:pPr>
+        <w:spacing w:line="360" w:lineRule="auto"/>
+        <w:ind w:left="-5" w:right="3" w:firstLine="725"/>
+      </w:pPr>
+    </w:p>
+    <w:p>
+      <w:pPr>
+        <w:spacing w:line="360" w:lineRule="auto"/>
+        <w:ind w:left="-5" w:right="3" w:firstLine="725"/>
+        <w:rPr>
+          <w:b/>
+          <w:bCs/>
+        </w:rPr>
+      </w:pPr>
+      <w:r>
+        <w:rPr>
+          <w:b/>
+          <w:bCs/>
+        </w:rPr>
+        <w:t>5.3 Desenvolvimento dos Diagramas UML</w:t>
+      </w:r>
+    </w:p>
+    <w:p>
+      <w:pPr>
+        <w:spacing w:line="360" w:lineRule="auto"/>
+        <w:ind w:left="0" w:right="3" w:firstLine="0"/>
+      </w:pPr>
+    </w:p>
+    <w:p>
+      <w:pPr>
+        <w:spacing w:line="360" w:lineRule="auto"/>
+        <w:ind w:left="-5" w:right="3" w:firstLine="725"/>
+      </w:pPr>
+      <w:r>
+        <w:t xml:space="preserve">A modelagem UML do Sistema Acadêmico teve como objetivo fornecer uma representação estruturada e compreensível das funcionalidades e do comportamento do sistema. Durante a fase de análise e projeto, foram desenvolvidos três tipos principais de diagramas UML: </w:t>
+      </w:r>
+    </w:p>
+    <w:p>
+      <w:pPr>
+        <w:numPr>
+          <w:ilvl w:val="0"/>
+          <w:numId w:val="12"/>
+        </w:numPr>
+        <w:spacing w:line="360" w:lineRule="auto"/>
+        <w:ind w:right="3"/>
+      </w:pPr>
+      <w:r>
+        <w:t xml:space="preserve">O diagrama de casos de uso, que identificou os atores Administrador, Professor e Aluno e suas interações com o sistema; </w:t>
+      </w:r>
+    </w:p>
+    <w:p>
+      <w:pPr>
+        <w:numPr>
+          <w:ilvl w:val="0"/>
+          <w:numId w:val="12"/>
+        </w:numPr>
+        <w:spacing w:line="360" w:lineRule="auto"/>
+        <w:ind w:right="3"/>
+      </w:pPr>
+      <w:r>
+        <w:t xml:space="preserve">O diagrama de classes apresentou as entidades do sistema e os relacionamentos entre elas, servindo como base para a estruturação em C; </w:t>
+      </w:r>
+    </w:p>
+    <w:p>
+      <w:pPr>
+        <w:numPr>
+          <w:ilvl w:val="0"/>
+          <w:numId w:val="12"/>
+        </w:numPr>
+        <w:spacing w:line="360" w:lineRule="auto"/>
+        <w:ind w:right="3"/>
+      </w:pPr>
+      <w:r>
+        <w:t xml:space="preserve">O diagrama de sequência descreveu o fluxo de mensagens entre os objetos, demonstrando a ordem das operações durante os processos essenciais, como o registro de notas, autenticação de usuários e a geração de boletins. </w:t>
+      </w:r>
+    </w:p>
+    <w:p>
+      <w:pPr>
+        <w:spacing w:line="360" w:lineRule="auto"/>
+        <w:ind w:left="-5" w:right="3" w:firstLine="725"/>
+      </w:pPr>
+      <w:r>
+        <w:t xml:space="preserve">A modelagem UML foi realizada com a ferramenta </w:t>
+      </w:r>
+      <w:proofErr w:type="spellStart"/>
+      <w:r>
+        <w:rPr>
+          <w:iCs/>
+        </w:rPr>
+        <w:t>Astah</w:t>
+      </w:r>
+      <w:proofErr w:type="spellEnd"/>
+      <w:r>
+        <w:rPr>
+          <w:iCs/>
+        </w:rPr>
+        <w:t xml:space="preserve"> Community</w:t>
+      </w:r>
+      <w:r>
+        <w:t xml:space="preserve"> que garantiu padronização e clareza na documentação, permitindo que a equipe de desenvolvimento visualizasse de forma completa a lógica do sistema e implementasse o software de maneira consistente com os requisitos (</w:t>
+      </w:r>
+      <w:proofErr w:type="spellStart"/>
+      <w:r>
+        <w:t>Sommerville</w:t>
+      </w:r>
+      <w:proofErr w:type="spellEnd"/>
+      <w:r>
+        <w:t>, 2019).</w:t>
+      </w:r>
+    </w:p>
+    <w:p>
+      <w:pPr>
+        <w:spacing w:line="360" w:lineRule="auto"/>
+        <w:ind w:left="-5" w:right="3" w:firstLine="725"/>
+      </w:pPr>
+    </w:p>
+    <w:p>
+      <w:pPr>
+        <w:spacing w:line="360" w:lineRule="auto"/>
+        <w:ind w:left="-5" w:right="3" w:firstLine="725"/>
+        <w:rPr>
+          <w:b/>
+          <w:bCs/>
+        </w:rPr>
+      </w:pPr>
+      <w:r>
+        <w:rPr>
+          <w:b/>
+          <w:bCs/>
+        </w:rPr>
+        <w:t>5.4 Proposta de Arquitetura e Padrões Utilizados</w:t>
+      </w:r>
+    </w:p>
+    <w:p>
+      <w:pPr>
+        <w:spacing w:line="360" w:lineRule="auto"/>
+        <w:ind w:left="-5" w:right="3" w:firstLine="725"/>
+      </w:pPr>
+    </w:p>
+    <w:p>
+      <w:pPr>
+        <w:spacing w:line="360" w:lineRule="auto"/>
+        <w:ind w:left="-5" w:right="3" w:firstLine="725"/>
+      </w:pPr>
+      <w:r>
+        <w:t>O Sistema Acadêmico foi estruturado utilizando arquitetura em camadas, que separa de forma clara as responsabilidades de cada componente, permitindo modularidade e uma manutenção simplificada.</w:t>
+      </w:r>
+      <w:r>
+        <w:t xml:space="preserve"> </w:t>
+      </w:r>
+      <w:r>
+        <w:t>A</w:t>
+      </w:r>
+      <w:r>
+        <w:t xml:space="preserve"> </w:t>
+      </w:r>
+      <w:r>
+        <w:t>camada de apresentação, implementada em Python/</w:t>
+      </w:r>
+      <w:proofErr w:type="spellStart"/>
+      <w:r>
+        <w:t>Tkinter</w:t>
+      </w:r>
+      <w:proofErr w:type="spellEnd"/>
+      <w:r>
+        <w:t xml:space="preserve">, gerencia a interface com o usuário e captura suas interações. A camada de lógica de negócio, desenvolvida em C, centraliza o processamento de dados, incluindo o cálculo de médias, controle de cadastros e validação de informações. A camada de dados passou a utilizar arquivos JSON para armazenar e recuperar registros de usuários, turmas e notas. Essa solução garante persistência das informações, organização hierárquica dos dados e fácil </w:t>
+      </w:r>
+      <w:r>
+        <w:lastRenderedPageBreak/>
+        <w:t>integração futura com APIs ou bancos de dados reais. Essa organização promove baixo acoplamento entre as camadas e alta coesão, que facilitam futuras expansões, integração com banco de dados e manutenção da solução, garantindo eficiência, confiabilidade e escalabilidade. (</w:t>
+      </w:r>
+      <w:proofErr w:type="spellStart"/>
+      <w:r>
+        <w:t>Sommerville</w:t>
+      </w:r>
+      <w:proofErr w:type="spellEnd"/>
+      <w:r>
+        <w:t>, 2019).</w:t>
+      </w:r>
+    </w:p>
+    <w:p>
+      <w:pPr>
+        <w:spacing w:line="360" w:lineRule="auto"/>
+        <w:ind w:left="-5" w:right="3" w:firstLine="725"/>
+      </w:pPr>
+    </w:p>
+    <w:p>
+      <w:pPr>
+        <w:spacing w:line="360" w:lineRule="auto"/>
+        <w:ind w:left="-5" w:right="3" w:firstLine="725"/>
+        <w:rPr>
+          <w:b/>
+          <w:bCs/>
+        </w:rPr>
+      </w:pPr>
+      <w:r>
+        <w:rPr>
+          <w:b/>
+          <w:bCs/>
+        </w:rPr>
+        <w:t>5.5 Justificativa das Escolhas Técnicas</w:t>
+      </w:r>
+    </w:p>
+    <w:p>
+      <w:pPr>
+        <w:spacing w:line="360" w:lineRule="auto"/>
+        <w:ind w:left="-5" w:right="3" w:firstLine="725"/>
+      </w:pPr>
+    </w:p>
+    <w:p>
+      <w:pPr>
+        <w:spacing w:line="360" w:lineRule="auto"/>
+        <w:ind w:left="-5" w:right="3" w:firstLine="725"/>
+      </w:pPr>
+      <w:r>
+        <w:t xml:space="preserve">As escolhas técnicas adotadas no desenvolvimento do Sistema Acadêmico foram fundamentadas na busca por eficiência, clareza e facilidade de manutenção. </w:t>
+      </w:r>
+    </w:p>
+    <w:p>
+      <w:pPr>
+        <w:spacing w:line="360" w:lineRule="auto"/>
+        <w:ind w:left="-5" w:right="3" w:firstLine="725"/>
+      </w:pPr>
+      <w:r>
+        <w:t xml:space="preserve">A utilização da linguagem C no </w:t>
+      </w:r>
+      <w:proofErr w:type="spellStart"/>
+      <w:r>
+        <w:t>backend</w:t>
+      </w:r>
+      <w:proofErr w:type="spellEnd"/>
+      <w:r>
+        <w:t xml:space="preserve"> permitiu o controle detalhado sobre o processamento de dados, garantindo desempenho elevado na manipulação de cadastros, notas e turmas. Já a escolha do Python com </w:t>
+      </w:r>
+      <w:proofErr w:type="spellStart"/>
+      <w:r>
+        <w:t>Tkinter</w:t>
+      </w:r>
+      <w:proofErr w:type="spellEnd"/>
+      <w:r>
+        <w:t xml:space="preserve"> para a camada de apresentação se justifica pela facilidade de criação de interfaces gráficas intuitivas, que facilitam a interação do usuário com o sistema. O uso de arquivos JSON foi adotado para garantir a persistência e a portabilidade dos dados, permitindo que o sistema mantenha informações entre execuções de forma leve e compatível com futuras integrações de Inteligência Artificial.</w:t>
+      </w:r>
+    </w:p>
+    <w:p>
+      <w:pPr>
+        <w:spacing w:line="360" w:lineRule="auto"/>
+        <w:ind w:left="-5" w:right="3" w:firstLine="725"/>
+      </w:pPr>
+      <w:r>
+        <w:t xml:space="preserve">A UML foi escolhida como ferramenta de modelagem padrão, pois permite representar de forma padronizada a estrutura do sistema, suas interações e fluxos de dados. </w:t>
+      </w:r>
+    </w:p>
+    <w:p>
+      <w:pPr>
+        <w:spacing w:line="360" w:lineRule="auto"/>
+        <w:ind w:left="-5" w:right="3" w:firstLine="725"/>
+      </w:pPr>
+      <w:r>
+        <w:t xml:space="preserve">Ferramentas como </w:t>
+      </w:r>
+      <w:proofErr w:type="spellStart"/>
+      <w:r>
+        <w:rPr>
+          <w:iCs/>
+        </w:rPr>
+        <w:t>Astah</w:t>
+      </w:r>
+      <w:proofErr w:type="spellEnd"/>
+      <w:r>
+        <w:rPr>
+          <w:iCs/>
+        </w:rPr>
+        <w:t xml:space="preserve"> Community e </w:t>
+      </w:r>
+      <w:proofErr w:type="spellStart"/>
+      <w:r>
+        <w:rPr>
+          <w:iCs/>
+        </w:rPr>
+        <w:t>Lucidchart</w:t>
+      </w:r>
+      <w:proofErr w:type="spellEnd"/>
+      <w:r>
+        <w:rPr>
+          <w:iCs/>
+        </w:rPr>
+        <w:t xml:space="preserve"> possibilitaram</w:t>
+      </w:r>
+      <w:r>
+        <w:t xml:space="preserve"> a geração de diagramas de casos de uso, classes e sequências, que serviram de referência para a implementação e manutenção do sistema, entregando eficiência técnica com organização e clareza na documentação. (</w:t>
+      </w:r>
+      <w:proofErr w:type="spellStart"/>
+      <w:r>
+        <w:t>Booch</w:t>
+      </w:r>
+      <w:proofErr w:type="spellEnd"/>
+      <w:r>
+        <w:t xml:space="preserve">; </w:t>
+      </w:r>
+      <w:proofErr w:type="spellStart"/>
+      <w:r>
+        <w:t>Rumbaugh</w:t>
+      </w:r>
+      <w:proofErr w:type="spellEnd"/>
+      <w:r>
+        <w:t xml:space="preserve">; Jacobson, 2005; </w:t>
+      </w:r>
+      <w:proofErr w:type="spellStart"/>
+      <w:r>
+        <w:t>Sommerville</w:t>
+      </w:r>
+      <w:proofErr w:type="spellEnd"/>
+      <w:r>
+        <w:t>, 2019).</w:t>
+      </w:r>
+    </w:p>
+    <w:p>
+      <w:pPr>
+        <w:spacing w:line="360" w:lineRule="auto"/>
+        <w:ind w:left="-5" w:right="3" w:firstLine="725"/>
+      </w:pPr>
+    </w:p>
+    <w:p>
+      <w:pPr>
+        <w:spacing w:line="360" w:lineRule="auto"/>
+        <w:ind w:left="-5" w:right="3" w:firstLine="725"/>
+      </w:pPr>
+    </w:p>
+    <w:p>
+      <w:pPr>
+        <w:spacing w:line="360" w:lineRule="auto"/>
+        <w:ind w:left="-5" w:right="3" w:firstLine="725"/>
+        <w:rPr>
+          <w:b/>
+          <w:bCs/>
+        </w:rPr>
+      </w:pPr>
+      <w:r>
+        <w:rPr>
+          <w:b/>
+          <w:bCs/>
+        </w:rPr>
+        <w:t>5.6 Importância da Análise e Projeto de Sistemas no Desenvolvimento</w:t>
+      </w:r>
+    </w:p>
+    <w:p>
+      <w:pPr>
+        <w:spacing w:line="360" w:lineRule="auto"/>
+        <w:ind w:left="-5" w:right="3" w:firstLine="725"/>
+      </w:pPr>
+    </w:p>
+    <w:p>
+      <w:pPr>
+        <w:spacing w:line="360" w:lineRule="auto"/>
+        <w:ind w:left="-5" w:right="3" w:firstLine="725"/>
+      </w:pPr>
+      <w:r>
+        <w:t>A análise e o projeto de sistemas representam etapas fundamentais no desenvolvimento de software, pois garantem a organização, documentação, e validação das funcionalidades antes da implementação. Essas fases possibilitam a compreensão detalhada dos requisitos do usuário, a estruturação lógica do sistema e o estabelecimento da base necessária para uma implementação eficiente.</w:t>
+      </w:r>
+    </w:p>
+    <w:p>
+      <w:pPr>
+        <w:spacing w:line="360" w:lineRule="auto"/>
+        <w:ind w:left="-5" w:right="3" w:firstLine="725"/>
+      </w:pPr>
+      <w:r>
+        <w:lastRenderedPageBreak/>
+        <w:t>Além disso, o uso de diagramas UML facilitou a visualização das interações entre usuários e componentes, permitindo à equipe de desenvolvimento implementar o sistema de maneira consistente e eficiente. De acordo com Pressman (2020), a análise e o projeto de sistemas aumentam a previsibilidade do desenvolvimento, reduzem falhas e promovem maior qualidade e manutenção do software.</w:t>
+      </w:r>
+    </w:p>
+    <w:p>
       <w:r>
         <w:br w:type="page"/>
       </w:r>
@@ -4205,397 +4657,34 @@
     <w:p>
       <w:pPr>
         <w:spacing w:after="160" w:line="360" w:lineRule="auto"/>
-        <w:ind w:left="0" w:right="0" w:firstLine="720"/>
+        <w:ind w:left="0" w:right="0" w:firstLine="0"/>
         <w:rPr>
           <w:lang w:val="en-US"/>
         </w:rPr>
       </w:pPr>
       <w:r>
-        <w:t xml:space="preserve">BEZERRA, E. </w:t>
-      </w:r>
-      <w:r>
-        <w:rPr>
-          <w:b/>
-          <w:bCs/>
-        </w:rPr>
-        <w:t>Princípios de Análise e Projeto de Sistemas com UML.</w:t>
-      </w:r>
-      <w:r>
-        <w:t xml:space="preserve"> 3. ed. </w:t>
+        <w:t xml:space="preserve">BEZERRA, E. Princípios de Análise e Projeto de Sistemas com UML. 3. ed. </w:t>
       </w:r>
       <w:r>
         <w:rPr>
           <w:lang w:val="en-US"/>
         </w:rPr>
         <w:t>Rio de Janeiro: Elsevier, 2018.</w:t>
-      </w:r>
-    </w:p>
-    <w:p>
-      <w:pPr>
-        <w:spacing w:after="160" w:line="360" w:lineRule="auto"/>
-        <w:ind w:left="0" w:right="0" w:firstLine="720"/>
-        <w:rPr>
-          <w:lang w:val="en-US"/>
-        </w:rPr>
-      </w:pPr>
-      <w:r>
-        <w:rPr>
-          <w:lang w:val="en-US"/>
-        </w:rPr>
-        <w:t xml:space="preserve">CHESBROUGH, H. </w:t>
-      </w:r>
-      <w:r>
-        <w:rPr>
-          <w:b/>
-          <w:bCs/>
-          <w:lang w:val="en-US"/>
-        </w:rPr>
-        <w:t>Open Innovation: The New Imperative for Creating and Profiting from Technology.</w:t>
-      </w:r>
-      <w:r>
-        <w:rPr>
-          <w:lang w:val="en-US"/>
-        </w:rPr>
-        <w:t xml:space="preserve"> Boston: Harvard Business School Press, 2003.</w:t>
-      </w:r>
-    </w:p>
-    <w:p>
-      <w:pPr>
-        <w:spacing w:after="160" w:line="360" w:lineRule="auto"/>
-        <w:ind w:left="0" w:right="0" w:firstLine="720"/>
-      </w:pPr>
-      <w:r>
-        <w:rPr>
-          <w:lang w:val="en-US"/>
-        </w:rPr>
-        <w:t xml:space="preserve">DEITEL, P. J.; DEITEL, H. M. </w:t>
-      </w:r>
-      <w:r>
-        <w:rPr>
-          <w:b/>
-          <w:bCs/>
-          <w:lang w:val="en-US"/>
-        </w:rPr>
-        <w:t xml:space="preserve">C: Como </w:t>
-      </w:r>
-      <w:proofErr w:type="spellStart"/>
-      <w:r>
-        <w:rPr>
-          <w:b/>
-          <w:bCs/>
-          <w:lang w:val="en-US"/>
-        </w:rPr>
-        <w:t>Programar</w:t>
-      </w:r>
-      <w:proofErr w:type="spellEnd"/>
-      <w:r>
-        <w:rPr>
-          <w:b/>
-          <w:bCs/>
-          <w:lang w:val="en-US"/>
-        </w:rPr>
-        <w:t>.</w:t>
-      </w:r>
-      <w:r>
-        <w:rPr>
-          <w:lang w:val="en-US"/>
-        </w:rPr>
-        <w:t xml:space="preserve"> </w:t>
-      </w:r>
-      <w:r>
-        <w:t>8. ed. São Paulo: Pearson, 2016.</w:t>
-      </w:r>
-    </w:p>
-    <w:p>
-      <w:pPr>
-        <w:spacing w:after="160" w:line="360" w:lineRule="auto"/>
-        <w:ind w:left="0" w:right="0" w:firstLine="720"/>
-        <w:rPr>
-          <w:u w:val="single"/>
-          <w:lang w:val="en-US"/>
-        </w:rPr>
-      </w:pPr>
-      <w:r>
-        <w:t xml:space="preserve">FERREIRA, F. </w:t>
-      </w:r>
-      <w:r>
-        <w:rPr>
-          <w:b/>
-          <w:bCs/>
-        </w:rPr>
-        <w:t>Redes de Computadores: Fundamentos, Tecnologias e Aplicações.</w:t>
-      </w:r>
-      <w:r>
-        <w:t xml:space="preserve"> </w:t>
-      </w:r>
-      <w:r>
-        <w:rPr>
-          <w:lang w:val="en-US"/>
-        </w:rPr>
-        <w:t xml:space="preserve">2. ed. São Paulo: </w:t>
-      </w:r>
-      <w:proofErr w:type="spellStart"/>
-      <w:r>
-        <w:rPr>
-          <w:lang w:val="en-US"/>
-        </w:rPr>
-        <w:t>Érica</w:t>
-      </w:r>
-      <w:proofErr w:type="spellEnd"/>
-      <w:r>
-        <w:rPr>
-          <w:lang w:val="en-US"/>
-        </w:rPr>
-        <w:t>, 2020.</w:t>
-      </w:r>
-    </w:p>
-    <w:p>
-      <w:pPr>
-        <w:spacing w:after="160" w:line="360" w:lineRule="auto"/>
-        <w:ind w:left="0" w:right="0" w:firstLine="720"/>
-        <w:rPr>
-          <w:lang w:val="en-US"/>
-        </w:rPr>
-      </w:pPr>
-      <w:r>
-        <w:rPr>
-          <w:lang w:val="en-US"/>
-        </w:rPr>
-        <w:t xml:space="preserve">KERNIGHAN, B. W.; RITCHIE, D. M. </w:t>
-      </w:r>
-      <w:r>
-        <w:rPr>
-          <w:b/>
-          <w:bCs/>
-          <w:lang w:val="en-US"/>
-        </w:rPr>
-        <w:t>The C Programming Language.</w:t>
-      </w:r>
-      <w:r>
-        <w:rPr>
-          <w:lang w:val="en-US"/>
-        </w:rPr>
-        <w:t xml:space="preserve"> 2. ed. Englewood Cliffs: Prentice-Hall, 1988.</w:t>
-      </w:r>
-    </w:p>
-    <w:p>
-      <w:pPr>
-        <w:spacing w:after="160" w:line="360" w:lineRule="auto"/>
-        <w:ind w:left="0" w:right="0" w:firstLine="720"/>
-      </w:pPr>
-      <w:r>
-        <w:rPr>
-          <w:lang w:val="en-US"/>
-        </w:rPr>
-        <w:t xml:space="preserve">LUTZ, M. </w:t>
-      </w:r>
-      <w:r>
-        <w:rPr>
-          <w:b/>
-          <w:bCs/>
-          <w:lang w:val="en-US"/>
-        </w:rPr>
-        <w:t>Learning Python.</w:t>
-      </w:r>
-      <w:r>
-        <w:rPr>
-          <w:lang w:val="en-US"/>
-        </w:rPr>
-        <w:t xml:space="preserve"> 5. ed. </w:t>
-      </w:r>
-      <w:r>
-        <w:t>Sebastopol: O’Reilly Media, 2013.</w:t>
-      </w:r>
-    </w:p>
-    <w:p>
-      <w:pPr>
-        <w:spacing w:after="160" w:line="360" w:lineRule="auto"/>
-        <w:ind w:left="0" w:right="0" w:firstLine="720"/>
-      </w:pPr>
-      <w:r>
-        <w:t xml:space="preserve">MARTINS, J. R.; SILVA, T. C. </w:t>
-      </w:r>
-      <w:r>
-        <w:rPr>
-          <w:b/>
-          <w:bCs/>
-        </w:rPr>
-        <w:t>Educação Ambiental e Sustentabilidade: Práticas e Desafios.</w:t>
-      </w:r>
-      <w:r>
-        <w:t xml:space="preserve"> São Paulo: Atlas, 2021.</w:t>
-      </w:r>
-    </w:p>
-    <w:p>
-      <w:pPr>
-        <w:spacing w:after="160" w:line="360" w:lineRule="auto"/>
-        <w:ind w:left="0" w:right="0" w:firstLine="720"/>
-      </w:pPr>
-      <w:r>
-        <w:t xml:space="preserve">OCDE – ORGANIZAÇÃO PARA COOPERAÇÃO E DESENVOLVIMENTO ECONÔMICO. </w:t>
-      </w:r>
-      <w:r>
-        <w:rPr>
-          <w:b/>
-          <w:bCs/>
-        </w:rPr>
-        <w:t>Manual de Oslo: Diretrizes para a Coleta e Interpretação de Dados sobre Inovação.</w:t>
-      </w:r>
-      <w:r>
-        <w:t xml:space="preserve"> 4. ed. Paris: OCDE/Eurostat, 2018.</w:t>
-      </w:r>
-    </w:p>
-    <w:p>
-      <w:pPr>
-        <w:spacing w:after="160" w:line="360" w:lineRule="auto"/>
-        <w:ind w:left="0" w:right="0" w:firstLine="720"/>
-      </w:pPr>
-      <w:r>
-        <w:t xml:space="preserve">PRESSMAN, R. S.; MAXIM, B. R. </w:t>
-      </w:r>
-      <w:r>
-        <w:rPr>
-          <w:b/>
-          <w:bCs/>
-        </w:rPr>
-        <w:t>Engenharia de Software: Uma Abordagem Profissional.</w:t>
-      </w:r>
-      <w:r>
-        <w:t xml:space="preserve"> 8. ed. Porto Alegre: AMGH, 2016.</w:t>
-      </w:r>
-    </w:p>
-    <w:p>
-      <w:pPr>
-        <w:spacing w:after="160" w:line="360" w:lineRule="auto"/>
-        <w:ind w:left="0" w:right="0" w:firstLine="720"/>
-      </w:pPr>
-      <w:r>
-        <w:t xml:space="preserve">SCHILDT, H. </w:t>
-      </w:r>
-      <w:r>
-        <w:rPr>
-          <w:b/>
-          <w:bCs/>
-        </w:rPr>
-        <w:t>C Completo e Total.</w:t>
-      </w:r>
-      <w:r>
-        <w:t xml:space="preserve"> 3. ed. São Paulo: Pearson, 2017.</w:t>
-      </w:r>
-    </w:p>
-    <w:p>
-      <w:pPr>
-        <w:spacing w:after="160" w:line="360" w:lineRule="auto"/>
-        <w:ind w:left="0" w:right="0" w:firstLine="720"/>
-        <w:rPr>
-          <w:lang w:val="en-US"/>
-        </w:rPr>
-      </w:pPr>
-      <w:r>
-        <w:t xml:space="preserve">SCHWABER, K.; SUTHERLAND, J. </w:t>
-      </w:r>
-      <w:r>
-        <w:rPr>
-          <w:b/>
-          <w:bCs/>
-        </w:rPr>
-        <w:t>Guia do Scrum: O Guia Definitivo para o Scrum: As Regras do Jogo.</w:t>
-      </w:r>
-      <w:r>
-        <w:t xml:space="preserve"> </w:t>
-      </w:r>
-      <w:r>
-        <w:rPr>
-          <w:lang w:val="en-US"/>
-        </w:rPr>
-        <w:t>Scrum.org, 2020.</w:t>
-      </w:r>
-    </w:p>
-    <w:p>
-      <w:pPr>
-        <w:spacing w:after="160" w:line="360" w:lineRule="auto"/>
-        <w:ind w:left="0" w:right="0" w:firstLine="720"/>
-        <w:rPr>
-          <w:lang w:val="en-US"/>
-        </w:rPr>
-      </w:pPr>
-      <w:r>
-        <w:rPr>
-          <w:lang w:val="en-US"/>
-        </w:rPr>
-        <w:t xml:space="preserve">SCHUMPETER, J. A. </w:t>
-      </w:r>
-      <w:r>
-        <w:rPr>
-          <w:b/>
-          <w:bCs/>
-          <w:lang w:val="en-US"/>
-        </w:rPr>
-        <w:t>Capitalism, Socialism and Democracy.</w:t>
-      </w:r>
-      <w:r>
-        <w:rPr>
-          <w:lang w:val="en-US"/>
-        </w:rPr>
-        <w:t xml:space="preserve"> New York: Harper &amp; Brothers, 1942.</w:t>
-      </w:r>
-    </w:p>
-    <w:p>
-      <w:pPr>
-        <w:spacing w:after="160" w:line="360" w:lineRule="auto"/>
-        <w:ind w:left="0" w:right="0" w:firstLine="720"/>
-        <w:rPr>
-          <w:lang w:val="en-US"/>
-        </w:rPr>
-      </w:pPr>
-      <w:r>
-        <w:rPr>
-          <w:lang w:val="en-US"/>
-        </w:rPr>
-        <w:t xml:space="preserve">TIDD, J.; BESSANT, J. </w:t>
-      </w:r>
-      <w:r>
-        <w:rPr>
-          <w:b/>
-          <w:bCs/>
-          <w:lang w:val="en-US"/>
-        </w:rPr>
-        <w:t>Managing Innovation: Integrating Technological, Market and Organizational Change.</w:t>
-      </w:r>
-      <w:r>
-        <w:rPr>
-          <w:lang w:val="en-US"/>
-        </w:rPr>
-        <w:t xml:space="preserve"> 6. ed. Hoboken: John Wiley &amp; Sons, 2018.</w:t>
       </w:r>
     </w:p>
     <w:p>
       <w:pPr>
         <w:spacing w:after="160" w:line="360" w:lineRule="auto"/>
         <w:ind w:left="0" w:right="0" w:firstLine="0"/>
-      </w:pPr>
-      <w:r>
         <w:rPr>
           <w:lang w:val="en-US"/>
         </w:rPr>
-        <w:t xml:space="preserve">VAN ROSSUM, G.; DRAKE, F. L. </w:t>
-      </w:r>
-      <w:r>
-        <w:rPr>
-          <w:b/>
-          <w:bCs/>
+      </w:pPr>
+      <w:r>
+        <w:rPr>
           <w:lang w:val="en-US"/>
         </w:rPr>
-        <w:t>Python Tutorial.</w:t>
-      </w:r>
-      <w:r>
-        <w:rPr>
-          <w:lang w:val="en-US"/>
-        </w:rPr>
-        <w:t xml:space="preserve"> </w:t>
-      </w:r>
-      <w:r>
-        <w:t xml:space="preserve">4.0.3. Python Software Foundation, 2022. </w:t>
+        <w:t>CHESBROUGH, H. Open Innovation: The New Imperative for Creating and Profiting from Technology. Boston: Harvard Business School Press, 2003.</w:t>
       </w:r>
     </w:p>
     <w:p>
@@ -4604,49 +4693,467 @@
         <w:ind w:left="0" w:right="0" w:firstLine="0"/>
       </w:pPr>
       <w:r>
-        <w:lastRenderedPageBreak/>
-        <w:t xml:space="preserve">VASCONCELOS, A.; MOURA, R. </w:t>
-      </w:r>
-      <w:r>
-        <w:rPr>
-          <w:b/>
-          <w:bCs/>
-        </w:rPr>
-        <w:t>Scrum: Gestão Ágil para Projetos de Sucesso.</w:t>
-      </w:r>
-      <w:r>
-        <w:t xml:space="preserve"> 2. ed. Rio de Janeiro: </w:t>
+        <w:rPr>
+          <w:lang w:val="en-US"/>
+        </w:rPr>
+        <w:t xml:space="preserve">DEITEL, P. J.; DEITEL, H. M. C: Como </w:t>
       </w:r>
       <w:proofErr w:type="spellStart"/>
       <w:r>
-        <w:t>Brasport</w:t>
+        <w:rPr>
+          <w:lang w:val="en-US"/>
+        </w:rPr>
+        <w:t>Programar</w:t>
       </w:r>
       <w:proofErr w:type="spellEnd"/>
       <w:r>
-        <w:t>, 2020.</w:t>
+        <w:rPr>
+          <w:lang w:val="en-US"/>
+        </w:rPr>
+        <w:t xml:space="preserve">. </w:t>
+      </w:r>
+      <w:r>
+        <w:t>8. ed. São Paulo: Pearson, 2016.</w:t>
       </w:r>
     </w:p>
     <w:p>
       <w:pPr>
         <w:spacing w:after="160" w:line="360" w:lineRule="auto"/>
         <w:ind w:left="0" w:right="0" w:firstLine="0"/>
-      </w:pPr>
-      <w:r>
-        <w:t xml:space="preserve">WAZLAWICK, R. S. </w:t>
-      </w:r>
-      <w:r>
-        <w:rPr>
-          <w:b/>
-          <w:bCs/>
-        </w:rPr>
-        <w:t>Análise e Projeto de Sistemas de Informação Orientados a Objetos.</w:t>
-      </w:r>
-      <w:r>
+        <w:rPr>
+          <w:lang w:val="en-US"/>
+        </w:rPr>
+      </w:pPr>
+      <w:r>
+        <w:t xml:space="preserve">FERREIRA, F. Redes de Computadores: Fundamentos, Tecnologias e Aplicações. </w:t>
+      </w:r>
+      <w:r>
+        <w:rPr>
+          <w:lang w:val="en-US"/>
+        </w:rPr>
+        <w:t xml:space="preserve">2. ed. São Paulo: </w:t>
+      </w:r>
+      <w:proofErr w:type="spellStart"/>
+      <w:r>
+        <w:rPr>
+          <w:lang w:val="en-US"/>
+        </w:rPr>
+        <w:t>Érica</w:t>
+      </w:r>
+      <w:proofErr w:type="spellEnd"/>
+      <w:r>
+        <w:rPr>
+          <w:lang w:val="en-US"/>
+        </w:rPr>
+        <w:t>, 2020.</w:t>
+      </w:r>
+    </w:p>
+    <w:p>
+      <w:pPr>
+        <w:spacing w:after="160" w:line="360" w:lineRule="auto"/>
+        <w:ind w:left="0" w:right="0" w:firstLine="0"/>
+        <w:rPr>
+          <w:lang w:val="en-US"/>
+        </w:rPr>
+      </w:pPr>
+      <w:r>
+        <w:rPr>
+          <w:lang w:val="en-US"/>
+        </w:rPr>
+        <w:t>KERNIGHAN, B. W.; RITCHIE, D. M. The C Programming Language. 2. ed. Englewood Cliffs: Prentice-Hall, 1988.</w:t>
+      </w:r>
+    </w:p>
+    <w:p>
+      <w:pPr>
+        <w:spacing w:after="160" w:line="360" w:lineRule="auto"/>
+        <w:ind w:left="0" w:right="0" w:firstLine="0"/>
+      </w:pPr>
+      <w:r>
+        <w:rPr>
+          <w:lang w:val="en-US"/>
+        </w:rPr>
+        <w:t xml:space="preserve">LUTZ, M. Learning Python. 5. ed. </w:t>
+      </w:r>
+      <w:r>
+        <w:t>Sebastopol: O’Reilly Media, 2013.</w:t>
+      </w:r>
+    </w:p>
+    <w:p>
+      <w:pPr>
+        <w:spacing w:after="160" w:line="360" w:lineRule="auto"/>
+        <w:ind w:left="0" w:right="0" w:firstLine="0"/>
+      </w:pPr>
+      <w:r>
+        <w:t>MARTINS, J. R.; SILVA, T. C. Educação Ambiental e Sustentabilidade: Práticas e Desafios. São Paulo: Atlas, 2021.</w:t>
+      </w:r>
+    </w:p>
+    <w:p>
+      <w:pPr>
+        <w:spacing w:after="160" w:line="360" w:lineRule="auto"/>
+        <w:ind w:left="0" w:right="0" w:firstLine="0"/>
+      </w:pPr>
+      <w:r>
+        <w:t>OCDE – ORGANIZAÇÃO PARA COOPERAÇÃO E DESENVOLVIMENTO ECONÔMICO. Manual de Oslo: Diretrizes para a Coleta e Interpretação de Dados sobre Inovação. 4. ed. Paris: OCDE/Eurostat, 2018.</w:t>
+      </w:r>
+    </w:p>
+    <w:p>
+      <w:pPr>
+        <w:spacing w:after="160" w:line="360" w:lineRule="auto"/>
+        <w:ind w:left="0" w:right="0" w:firstLine="0"/>
+      </w:pPr>
+      <w:r>
+        <w:t>PRESSMAN, R. S.; MAXIM, B. R. Engenharia de Software: Uma Abordagem Profissional. 8. ed. Porto Alegre: AMGH, 2016.</w:t>
+      </w:r>
+    </w:p>
+    <w:p>
+      <w:pPr>
+        <w:spacing w:after="160" w:line="360" w:lineRule="auto"/>
+        <w:ind w:left="0" w:right="0" w:firstLine="0"/>
+      </w:pPr>
+      <w:r>
+        <w:t>SCHILDT, H. C Completo e Total. 3. ed. São Paulo: Pearson, 2017.</w:t>
+      </w:r>
+    </w:p>
+    <w:p>
+      <w:pPr>
+        <w:spacing w:after="160" w:line="360" w:lineRule="auto"/>
+        <w:ind w:left="0" w:right="0" w:firstLine="0"/>
+        <w:rPr>
+          <w:lang w:val="en-US"/>
+        </w:rPr>
+      </w:pPr>
+      <w:r>
+        <w:t xml:space="preserve">SCHWABER, K.; SUTHERLAND, J. Guia do Scrum: O Guia Definitivo para o Scrum: As Regras do Jogo. </w:t>
+      </w:r>
+      <w:r>
+        <w:rPr>
+          <w:lang w:val="en-US"/>
+        </w:rPr>
+        <w:t>Scrum.org, 2020.</w:t>
+      </w:r>
+    </w:p>
+    <w:p>
+      <w:pPr>
+        <w:spacing w:after="160" w:line="360" w:lineRule="auto"/>
+        <w:ind w:left="0" w:right="0" w:firstLine="0"/>
+        <w:rPr>
+          <w:lang w:val="en-US"/>
+        </w:rPr>
+      </w:pPr>
+      <w:r>
+        <w:rPr>
+          <w:lang w:val="en-US"/>
+        </w:rPr>
+        <w:t>SCHUMPETER, J. A. Capitalism, Socialism and Democracy. New York: Harper &amp; Brothers, 1942.</w:t>
+      </w:r>
+    </w:p>
+    <w:p>
+      <w:pPr>
+        <w:spacing w:after="160" w:line="360" w:lineRule="auto"/>
+        <w:ind w:left="0" w:right="0" w:firstLine="0"/>
+        <w:rPr>
+          <w:lang w:val="en-US"/>
+        </w:rPr>
+      </w:pPr>
+      <w:r>
+        <w:rPr>
+          <w:lang w:val="en-US"/>
+        </w:rPr>
+        <w:t>TIDD, J.; BESSANT, J. Managing Innovation: Integrating Technological, Market and Organizational Change. 6. ed. Hoboken: John Wiley &amp; Sons, 2018.</w:t>
+      </w:r>
+    </w:p>
+    <w:p>
+      <w:pPr>
+        <w:spacing w:after="160" w:line="360" w:lineRule="auto"/>
+        <w:ind w:left="0" w:right="0" w:firstLine="0"/>
+      </w:pPr>
+      <w:r>
+        <w:rPr>
+          <w:lang w:val="en-US"/>
+        </w:rPr>
+        <w:t xml:space="preserve">VAN ROSSUM, G.; DRAKE, F. L. Python Tutorial. </w:t>
+      </w:r>
+      <w:r>
+        <w:t xml:space="preserve">4.0.3. Python Software Foundation, 2022. </w:t>
+      </w:r>
+    </w:p>
+    <w:p>
+      <w:pPr>
+        <w:spacing w:after="160" w:line="360" w:lineRule="auto"/>
+        <w:ind w:left="0" w:right="0" w:firstLine="0"/>
+      </w:pPr>
+      <w:r>
+        <w:lastRenderedPageBreak/>
+        <w:t xml:space="preserve">VASCONCELOS, A.; MOURA, R. Scrum: Gestão Ágil para Projetos de Sucesso. 2. ed. Rio de Janeiro: </w:t>
+      </w:r>
+      <w:proofErr w:type="spellStart"/>
+      <w:r>
+        <w:t>Brasport</w:t>
+      </w:r>
+      <w:proofErr w:type="spellEnd"/>
+      <w:r>
+        <w:t>, 2020.</w:t>
+      </w:r>
+    </w:p>
+    <w:p>
+      <w:pPr>
+        <w:spacing w:after="160" w:line="360" w:lineRule="auto"/>
+        <w:ind w:left="0" w:right="0" w:firstLine="0"/>
+      </w:pPr>
+      <w:r>
+        <w:t>WAZLAWICK, R. S. Análise e Projeto de Sistemas de Informação Orientados a Objetos. 4. ed. Rio de Janeiro: Elsevier, 2021.</w:t>
+      </w:r>
+    </w:p>
+    <w:p>
+      <w:pPr>
+        <w:spacing w:after="160" w:line="360" w:lineRule="auto"/>
+        <w:ind w:left="0" w:right="0" w:firstLine="0"/>
+        <w:rPr>
+          <w:lang w:val="en-US"/>
+        </w:rPr>
+      </w:pPr>
+      <w:r>
+        <w:rPr>
+          <w:lang w:val="en-US"/>
+        </w:rPr>
+        <w:t>BOOCH, Grady; RUMBAUGH, James; JACOBSON, Ivar. The Unified Modeling Language User Guide. 2. ed. Boston: Addison-Wesley, 2005. ISBN 9780321112069.</w:t>
+      </w:r>
+    </w:p>
+    <w:p>
+      <w:pPr>
+        <w:spacing w:after="160" w:line="360" w:lineRule="auto"/>
+        <w:ind w:left="0" w:right="0" w:firstLine="0"/>
+      </w:pPr>
+      <w:r>
+        <w:rPr>
+          <w:lang w:val="en-US"/>
+        </w:rPr>
+        <w:t xml:space="preserve">PRESSMAN, Roger S.; MAXIM, Bruce R. </w:t>
+      </w:r>
+      <w:proofErr w:type="spellStart"/>
+      <w:r>
+        <w:rPr>
+          <w:lang w:val="en-US"/>
+        </w:rPr>
+        <w:t>Engenharia</w:t>
+      </w:r>
+      <w:proofErr w:type="spellEnd"/>
+      <w:r>
+        <w:rPr>
+          <w:lang w:val="en-US"/>
+        </w:rPr>
+        <w:t xml:space="preserve"> de Software: </w:t>
+      </w:r>
+      <w:proofErr w:type="spellStart"/>
+      <w:r>
+        <w:rPr>
+          <w:lang w:val="en-US"/>
+        </w:rPr>
+        <w:t>uma</w:t>
+      </w:r>
+      <w:proofErr w:type="spellEnd"/>
+      <w:r>
+        <w:rPr>
+          <w:lang w:val="en-US"/>
+        </w:rPr>
         <w:t xml:space="preserve"> </w:t>
       </w:r>
-      <w:r>
-        <w:t>4. ed. Rio de Janeiro: Elsevier, 2021.</w:t>
-      </w:r>
+      <w:proofErr w:type="spellStart"/>
+      <w:r>
+        <w:rPr>
+          <w:lang w:val="en-US"/>
+        </w:rPr>
+        <w:t>abordagem</w:t>
+      </w:r>
+      <w:proofErr w:type="spellEnd"/>
+      <w:r>
+        <w:rPr>
+          <w:lang w:val="en-US"/>
+        </w:rPr>
+        <w:t xml:space="preserve"> </w:t>
+      </w:r>
+      <w:proofErr w:type="spellStart"/>
+      <w:r>
+        <w:rPr>
+          <w:lang w:val="en-US"/>
+        </w:rPr>
+        <w:t>profissional</w:t>
+      </w:r>
+      <w:proofErr w:type="spellEnd"/>
+      <w:r>
+        <w:rPr>
+          <w:lang w:val="en-US"/>
+        </w:rPr>
+        <w:t xml:space="preserve">. 9. ed. Porto Alegre: AMGH, 2016. </w:t>
+      </w:r>
+      <w:r>
+        <w:t>ISBN 9788580554795. Disponível em:</w:t>
+      </w:r>
+      <w:hyperlink r:id="rId13" w:anchor="/books/9786558040118/" w:history="1">
+        <w:r>
+          <w:rPr>
+            <w:rStyle w:val="Hyperlink"/>
+            <w:u w:val="none"/>
+          </w:rPr>
+          <w:t xml:space="preserve"> </w:t>
+        </w:r>
+      </w:hyperlink>
+      <w:r>
+        <w:t xml:space="preserve"> </w:t>
+      </w:r>
+      <w:r>
+        <w:t>https://integrada.minhabiblioteca.com.br/#/books/9786558040118/</w:t>
+      </w:r>
+      <w:r>
+        <w:t>. Acesso em: 01 nov. 2025.</w:t>
+      </w:r>
+    </w:p>
+    <w:p>
+      <w:pPr>
+        <w:spacing w:after="160" w:line="360" w:lineRule="auto"/>
+        <w:ind w:left="0" w:right="0" w:firstLine="0"/>
+        <w:rPr>
+          <w:lang w:val="en-US"/>
+        </w:rPr>
+      </w:pPr>
+      <w:r>
+        <w:t xml:space="preserve">PRESSMAN, Roger S. Engenharia de </w:t>
+      </w:r>
+      <w:r>
+        <w:rPr>
+          <w:u w:val="single"/>
+        </w:rPr>
+        <w:t>Software</w:t>
+      </w:r>
+      <w:r>
+        <w:t xml:space="preserve">: uma abordagem profissional. </w:t>
+      </w:r>
+      <w:r>
+        <w:rPr>
+          <w:lang w:val="en-US"/>
+        </w:rPr>
+        <w:t>9. ed. Porto Alegre: AMGH, 2020.</w:t>
+      </w:r>
+    </w:p>
+    <w:p>
+      <w:pPr>
+        <w:spacing w:after="160" w:line="360" w:lineRule="auto"/>
+        <w:ind w:left="0" w:right="0" w:firstLine="0"/>
+      </w:pPr>
+      <w:r>
+        <w:rPr>
+          <w:lang w:val="en-US"/>
+        </w:rPr>
+        <w:t xml:space="preserve">ASTAH Community. </w:t>
+      </w:r>
+      <w:proofErr w:type="spellStart"/>
+      <w:r>
+        <w:rPr>
+          <w:lang w:val="en-US"/>
+        </w:rPr>
+        <w:t>Astah</w:t>
+      </w:r>
+      <w:proofErr w:type="spellEnd"/>
+      <w:r>
+        <w:rPr>
+          <w:lang w:val="en-US"/>
+        </w:rPr>
+        <w:t xml:space="preserve"> Community – Modeling Tool. </w:t>
+      </w:r>
+      <w:r>
+        <w:t>Disponível em:</w:t>
+      </w:r>
+      <w:r>
+        <w:t xml:space="preserve"> </w:t>
+      </w:r>
+      <w:r>
+        <w:t>https://astah.net/</w:t>
+      </w:r>
+      <w:r>
+        <w:t>. Acesso em: 01 nov. 2025.</w:t>
+      </w:r>
+    </w:p>
+    <w:p>
+      <w:pPr>
+        <w:spacing w:after="160" w:line="360" w:lineRule="auto"/>
+        <w:ind w:left="0" w:right="0" w:firstLine="0"/>
+      </w:pPr>
+      <w:r>
+        <w:t xml:space="preserve">LUCIDCHART. </w:t>
+      </w:r>
+      <w:proofErr w:type="spellStart"/>
+      <w:r>
+        <w:t>Lucidchart</w:t>
+      </w:r>
+      <w:proofErr w:type="spellEnd"/>
+      <w:r>
+        <w:t xml:space="preserve"> – </w:t>
+      </w:r>
+      <w:proofErr w:type="spellStart"/>
+      <w:r>
+        <w:t>Diagram</w:t>
+      </w:r>
+      <w:proofErr w:type="spellEnd"/>
+      <w:r>
+        <w:t xml:space="preserve"> Software. Disponível em:</w:t>
+      </w:r>
+      <w:r>
+        <w:t xml:space="preserve"> </w:t>
+      </w:r>
+      <w:r>
+        <w:t>https://www.lucidchart.com/</w:t>
+      </w:r>
+      <w:r>
+        <w:t>. Acesso em: 01 nov. 2025.</w:t>
+      </w:r>
+    </w:p>
+    <w:p>
+      <w:pPr>
+        <w:spacing w:after="160" w:line="360" w:lineRule="auto"/>
+        <w:ind w:left="0" w:right="0" w:firstLine="0"/>
+      </w:pPr>
+      <w:r>
+        <w:t xml:space="preserve">TRELLO. </w:t>
+      </w:r>
+      <w:proofErr w:type="spellStart"/>
+      <w:r>
+        <w:t>Trello</w:t>
+      </w:r>
+      <w:proofErr w:type="spellEnd"/>
+      <w:r>
+        <w:t xml:space="preserve"> – Organize </w:t>
+      </w:r>
+      <w:proofErr w:type="spellStart"/>
+      <w:r>
+        <w:t>Anything</w:t>
+      </w:r>
+      <w:proofErr w:type="spellEnd"/>
+      <w:r>
+        <w:t xml:space="preserve">, </w:t>
+      </w:r>
+      <w:proofErr w:type="spellStart"/>
+      <w:r>
+        <w:t>Together</w:t>
+      </w:r>
+      <w:proofErr w:type="spellEnd"/>
+      <w:r>
+        <w:t xml:space="preserve">. Disponível em: </w:t>
+      </w:r>
+      <w:r>
+        <w:t>https://trello.com/</w:t>
+      </w:r>
+      <w:r>
+        <w:t>. Acesso em: 31 out. 2025.</w:t>
+      </w:r>
+    </w:p>
+    <w:p>
+      <w:pPr>
+        <w:spacing w:after="160" w:line="360" w:lineRule="auto"/>
+        <w:ind w:left="0" w:right="0" w:firstLine="0"/>
+        <w:rPr>
+          <w:u w:val="single"/>
+        </w:rPr>
+      </w:pPr>
     </w:p>
     <w:p>
       <w:pPr>
@@ -6792,18 +7299,18 @@
             <o:lock v:ext="edit" aspectratio="t"/>
           </v:shapetype>
           <v:shape id="_x0000_i1025" type="#_x0000_t75" style="width:76.5pt;height:49.5pt" o:ole="">
-            <v:imagedata r:id="rId13" o:title=""/>
+            <v:imagedata r:id="rId14" o:title=""/>
           </v:shape>
-          <o:OLEObject Type="Embed" ProgID="Word.Document.12" ShapeID="_x0000_i1025" DrawAspect="Icon" ObjectID="_1823433907" r:id="rId14">
+          <o:OLEObject Type="Embed" ProgID="Word.Document.12" ShapeID="_x0000_i1025" DrawAspect="Icon" ObjectID="_1823519075" r:id="rId15">
             <o:FieldCodes>\s</o:FieldCodes>
           </o:OLEObject>
         </w:object>
       </w:r>
     </w:p>
     <w:sectPr>
-      <w:headerReference w:type="even" r:id="rId15"/>
-      <w:headerReference w:type="default" r:id="rId16"/>
-      <w:headerReference w:type="first" r:id="rId17"/>
+      <w:headerReference w:type="even" r:id="rId16"/>
+      <w:headerReference w:type="default" r:id="rId17"/>
+      <w:headerReference w:type="first" r:id="rId18"/>
       <w:pgSz w:w="11905" w:h="16840"/>
       <w:pgMar w:top="709" w:right="840" w:bottom="2025" w:left="1136" w:header="964" w:footer="720" w:gutter="0"/>
       <w:cols w:space="720"/>
@@ -7624,6 +8131,146 @@
     </w:lvl>
   </w:abstractNum>
   <w:abstractNum w:abstractNumId="4" w15:restartNumberingAfterBreak="0">
+    <w:nsid w:val="132C371A"/>
+    <w:multiLevelType w:val="multilevel"/>
+    <w:tmpl w:val="20D034C0"/>
+    <w:lvl w:ilvl="0">
+      <w:start w:val="1"/>
+      <w:numFmt w:val="bullet"/>
+      <w:lvlText w:val="●"/>
+      <w:lvlJc w:val="left"/>
+      <w:pPr>
+        <w:ind w:left="720" w:hanging="360"/>
+      </w:pPr>
+      <w:rPr>
+        <w:strike w:val="0"/>
+        <w:dstrike w:val="0"/>
+        <w:u w:val="none"/>
+        <w:effect w:val="none"/>
+      </w:rPr>
+    </w:lvl>
+    <w:lvl w:ilvl="1">
+      <w:start w:val="1"/>
+      <w:numFmt w:val="bullet"/>
+      <w:lvlText w:val="○"/>
+      <w:lvlJc w:val="left"/>
+      <w:pPr>
+        <w:ind w:left="1440" w:hanging="360"/>
+      </w:pPr>
+      <w:rPr>
+        <w:strike w:val="0"/>
+        <w:dstrike w:val="0"/>
+        <w:u w:val="none"/>
+        <w:effect w:val="none"/>
+      </w:rPr>
+    </w:lvl>
+    <w:lvl w:ilvl="2">
+      <w:start w:val="1"/>
+      <w:numFmt w:val="bullet"/>
+      <w:lvlText w:val="■"/>
+      <w:lvlJc w:val="left"/>
+      <w:pPr>
+        <w:ind w:left="2160" w:hanging="360"/>
+      </w:pPr>
+      <w:rPr>
+        <w:strike w:val="0"/>
+        <w:dstrike w:val="0"/>
+        <w:u w:val="none"/>
+        <w:effect w:val="none"/>
+      </w:rPr>
+    </w:lvl>
+    <w:lvl w:ilvl="3">
+      <w:start w:val="1"/>
+      <w:numFmt w:val="bullet"/>
+      <w:lvlText w:val="●"/>
+      <w:lvlJc w:val="left"/>
+      <w:pPr>
+        <w:ind w:left="2880" w:hanging="360"/>
+      </w:pPr>
+      <w:rPr>
+        <w:strike w:val="0"/>
+        <w:dstrike w:val="0"/>
+        <w:u w:val="none"/>
+        <w:effect w:val="none"/>
+      </w:rPr>
+    </w:lvl>
+    <w:lvl w:ilvl="4">
+      <w:start w:val="1"/>
+      <w:numFmt w:val="bullet"/>
+      <w:lvlText w:val="○"/>
+      <w:lvlJc w:val="left"/>
+      <w:pPr>
+        <w:ind w:left="3600" w:hanging="360"/>
+      </w:pPr>
+      <w:rPr>
+        <w:strike w:val="0"/>
+        <w:dstrike w:val="0"/>
+        <w:u w:val="none"/>
+        <w:effect w:val="none"/>
+      </w:rPr>
+    </w:lvl>
+    <w:lvl w:ilvl="5">
+      <w:start w:val="1"/>
+      <w:numFmt w:val="bullet"/>
+      <w:lvlText w:val="■"/>
+      <w:lvlJc w:val="left"/>
+      <w:pPr>
+        <w:ind w:left="4320" w:hanging="360"/>
+      </w:pPr>
+      <w:rPr>
+        <w:strike w:val="0"/>
+        <w:dstrike w:val="0"/>
+        <w:u w:val="none"/>
+        <w:effect w:val="none"/>
+      </w:rPr>
+    </w:lvl>
+    <w:lvl w:ilvl="6">
+      <w:start w:val="1"/>
+      <w:numFmt w:val="bullet"/>
+      <w:lvlText w:val="●"/>
+      <w:lvlJc w:val="left"/>
+      <w:pPr>
+        <w:ind w:left="5040" w:hanging="360"/>
+      </w:pPr>
+      <w:rPr>
+        <w:strike w:val="0"/>
+        <w:dstrike w:val="0"/>
+        <w:u w:val="none"/>
+        <w:effect w:val="none"/>
+      </w:rPr>
+    </w:lvl>
+    <w:lvl w:ilvl="7">
+      <w:start w:val="1"/>
+      <w:numFmt w:val="bullet"/>
+      <w:lvlText w:val="○"/>
+      <w:lvlJc w:val="left"/>
+      <w:pPr>
+        <w:ind w:left="5760" w:hanging="360"/>
+      </w:pPr>
+      <w:rPr>
+        <w:strike w:val="0"/>
+        <w:dstrike w:val="0"/>
+        <w:u w:val="none"/>
+        <w:effect w:val="none"/>
+      </w:rPr>
+    </w:lvl>
+    <w:lvl w:ilvl="8">
+      <w:start w:val="1"/>
+      <w:numFmt w:val="bullet"/>
+      <w:lvlText w:val="■"/>
+      <w:lvlJc w:val="left"/>
+      <w:pPr>
+        <w:ind w:left="6480" w:hanging="360"/>
+      </w:pPr>
+      <w:rPr>
+        <w:strike w:val="0"/>
+        <w:dstrike w:val="0"/>
+        <w:u w:val="none"/>
+        <w:effect w:val="none"/>
+      </w:rPr>
+    </w:lvl>
+  </w:abstractNum>
+  <w:abstractNum w:abstractNumId="5" w15:restartNumberingAfterBreak="0">
     <w:nsid w:val="28946846"/>
     <w:multiLevelType w:val="multilevel"/>
     <w:tmpl w:val="4418C10A"/>
@@ -7817,7 +8464,7 @@
       </w:rPr>
     </w:lvl>
   </w:abstractNum>
-  <w:abstractNum w:abstractNumId="5" w15:restartNumberingAfterBreak="0">
+  <w:abstractNum w:abstractNumId="6" w15:restartNumberingAfterBreak="0">
     <w:nsid w:val="38A96D11"/>
     <w:multiLevelType w:val="hybridMultilevel"/>
     <w:tmpl w:val="47AC219C"/>
@@ -7906,7 +8553,7 @@
       </w:pPr>
     </w:lvl>
   </w:abstractNum>
-  <w:abstractNum w:abstractNumId="6" w15:restartNumberingAfterBreak="0">
+  <w:abstractNum w:abstractNumId="7" w15:restartNumberingAfterBreak="0">
     <w:nsid w:val="403146A6"/>
     <w:multiLevelType w:val="multilevel"/>
     <w:tmpl w:val="4930412E"/>
@@ -8037,7 +8684,7 @@
       </w:rPr>
     </w:lvl>
   </w:abstractNum>
-  <w:abstractNum w:abstractNumId="7" w15:restartNumberingAfterBreak="0">
+  <w:abstractNum w:abstractNumId="8" w15:restartNumberingAfterBreak="0">
     <w:nsid w:val="50231A6B"/>
     <w:multiLevelType w:val="hybridMultilevel"/>
     <w:tmpl w:val="82DA5ECA"/>
@@ -8126,7 +8773,7 @@
       </w:pPr>
     </w:lvl>
   </w:abstractNum>
-  <w:abstractNum w:abstractNumId="8" w15:restartNumberingAfterBreak="0">
+  <w:abstractNum w:abstractNumId="9" w15:restartNumberingAfterBreak="0">
     <w:nsid w:val="585F7063"/>
     <w:multiLevelType w:val="multilevel"/>
     <w:tmpl w:val="90AA63FE"/>
@@ -8320,7 +8967,7 @@
       </w:rPr>
     </w:lvl>
   </w:abstractNum>
-  <w:abstractNum w:abstractNumId="9" w15:restartNumberingAfterBreak="0">
+  <w:abstractNum w:abstractNumId="10" w15:restartNumberingAfterBreak="0">
     <w:nsid w:val="59525CC0"/>
     <w:multiLevelType w:val="multilevel"/>
     <w:tmpl w:val="E1C61D28"/>
@@ -8451,7 +9098,7 @@
       </w:rPr>
     </w:lvl>
   </w:abstractNum>
-  <w:abstractNum w:abstractNumId="10" w15:restartNumberingAfterBreak="0">
+  <w:abstractNum w:abstractNumId="11" w15:restartNumberingAfterBreak="0">
     <w:nsid w:val="7E6F2BA0"/>
     <w:multiLevelType w:val="hybridMultilevel"/>
     <w:tmpl w:val="1F6CF06A"/>
@@ -8544,34 +9191,46 @@
     <w:abstractNumId w:val="1"/>
   </w:num>
   <w:num w:numId="2" w16cid:durableId="1070228335">
-    <w:abstractNumId w:val="6"/>
+    <w:abstractNumId w:val="7"/>
   </w:num>
   <w:num w:numId="3" w16cid:durableId="582448389">
     <w:abstractNumId w:val="2"/>
   </w:num>
   <w:num w:numId="4" w16cid:durableId="2007979849">
-    <w:abstractNumId w:val="9"/>
+    <w:abstractNumId w:val="10"/>
   </w:num>
   <w:num w:numId="5" w16cid:durableId="547492892">
     <w:abstractNumId w:val="3"/>
   </w:num>
   <w:num w:numId="6" w16cid:durableId="1478455498">
-    <w:abstractNumId w:val="4"/>
+    <w:abstractNumId w:val="5"/>
   </w:num>
   <w:num w:numId="7" w16cid:durableId="1050958649">
-    <w:abstractNumId w:val="8"/>
+    <w:abstractNumId w:val="9"/>
   </w:num>
   <w:num w:numId="8" w16cid:durableId="937760845">
     <w:abstractNumId w:val="0"/>
   </w:num>
   <w:num w:numId="9" w16cid:durableId="29572258">
-    <w:abstractNumId w:val="7"/>
+    <w:abstractNumId w:val="8"/>
   </w:num>
   <w:num w:numId="10" w16cid:durableId="585842085">
-    <w:abstractNumId w:val="10"/>
+    <w:abstractNumId w:val="11"/>
   </w:num>
   <w:num w:numId="11" w16cid:durableId="1664773183">
-    <w:abstractNumId w:val="5"/>
+    <w:abstractNumId w:val="6"/>
+  </w:num>
+  <w:num w:numId="12" w16cid:durableId="807016961">
+    <w:abstractNumId w:val="4"/>
+    <w:lvlOverride w:ilvl="0"/>
+    <w:lvlOverride w:ilvl="1"/>
+    <w:lvlOverride w:ilvl="2"/>
+    <w:lvlOverride w:ilvl="3"/>
+    <w:lvlOverride w:ilvl="4"/>
+    <w:lvlOverride w:ilvl="5"/>
+    <w:lvlOverride w:ilvl="6"/>
+    <w:lvlOverride w:ilvl="7"/>
+    <w:lvlOverride w:ilvl="8"/>
   </w:num>
 </w:numbering>
 </file>
@@ -9120,7 +9779,6 @@
   <w:style w:type="character" w:default="1" w:styleId="Fontepargpadro">
     <w:name w:val="Default Paragraph Font"/>
     <w:uiPriority w:val="1"/>
-    <w:semiHidden/>
     <w:unhideWhenUsed/>
   </w:style>
   <w:style w:type="table" w:default="1" w:styleId="Tabelanormal">

</xml_diff>